<commit_message>
Dani uploaded first draft of full plan
</commit_message>
<xml_diff>
--- a/notes/200121_skype_gergana.docx
+++ b/notes/200121_skype_gergana.docx
@@ -46,8 +46,6 @@
         </w:rPr>
         <w:t>Skype-talk with Gergana 21/01/20</w:t>
       </w:r>
-      <w:bookmarkStart w:id="0" w:name="_GoBack"/>
-      <w:bookmarkEnd w:id="0"/>
     </w:p>
     <w:p>
       <w:pPr>
@@ -138,49 +136,7 @@
             <w14:round/>
           </w14:textOutline>
         </w:rPr>
-        <w:t xml:space="preserve">Roads might be present in remote places, which would change the focus of analysis. But roads </w:t>
-      </w:r>
-      <w:proofErr w:type="gramStart"/>
-      <w:r>
-        <w:rPr>
-          <w:rFonts w:hAnsiTheme="minorHAnsi" w:cstheme="minorHAnsi"/>
-          <w:color w:val="000000" w:themeColor="text1"/>
-          <w:sz w:val="28"/>
-          <w:szCs w:val="28"/>
-          <w:lang w:val="en-GB"/>
-          <w14:shadow w14:blurRad="38100" w14:dist="19050" w14:dir="2700000" w14:sx="100000" w14:sy="100000" w14:kx="0" w14:ky="0" w14:algn="tl">
-            <w14:schemeClr w14:val="dk1">
-              <w14:alpha w14:val="60000"/>
-            </w14:schemeClr>
-          </w14:shadow>
-          <w14:textOutline w14:w="0" w14:cap="flat" w14:cmpd="sng" w14:algn="ctr">
-            <w14:noFill/>
-            <w14:prstDash w14:val="solid"/>
-            <w14:round/>
-          </w14:textOutline>
-        </w:rPr>
-        <w:t>definitely play</w:t>
-      </w:r>
-      <w:proofErr w:type="gramEnd"/>
-      <w:r>
-        <w:rPr>
-          <w:rFonts w:hAnsiTheme="minorHAnsi" w:cstheme="minorHAnsi"/>
-          <w:color w:val="000000" w:themeColor="text1"/>
-          <w:sz w:val="28"/>
-          <w:szCs w:val="28"/>
-          <w:lang w:val="en-GB"/>
-          <w14:shadow w14:blurRad="38100" w14:dist="19050" w14:dir="2700000" w14:sx="100000" w14:sy="100000" w14:kx="0" w14:ky="0" w14:algn="tl">
-            <w14:schemeClr w14:val="dk1">
-              <w14:alpha w14:val="60000"/>
-            </w14:schemeClr>
-          </w14:shadow>
-          <w14:textOutline w14:w="0" w14:cap="flat" w14:cmpd="sng" w14:algn="ctr">
-            <w14:noFill/>
-            <w14:prstDash w14:val="solid"/>
-            <w14:round/>
-          </w14:textOutline>
-        </w:rPr>
-        <w:t xml:space="preserve"> important role in accessibility as well -&gt; justify accessibility</w:t>
+        <w:t>Roads might be present in remote places, which would change the focus of analysis. But roads definitely play important role in accessibility as well -&gt; justify accessibility</w:t>
       </w:r>
       <w:r>
         <w:rPr>
@@ -576,91 +532,7 @@
             <w14:round/>
           </w14:textOutline>
         </w:rPr>
-        <w:t>Other potential metrics include evenness (</w:t>
-      </w:r>
-      <w:proofErr w:type="spellStart"/>
-      <w:r>
-        <w:rPr>
-          <w:rFonts w:hAnsiTheme="minorHAnsi" w:cstheme="minorHAnsi"/>
-          <w:color w:val="000000" w:themeColor="text1"/>
-          <w:sz w:val="28"/>
-          <w:szCs w:val="28"/>
-          <w:lang w:val="en-GB"/>
-          <w14:shadow w14:blurRad="38100" w14:dist="19050" w14:dir="2700000" w14:sx="100000" w14:sy="100000" w14:kx="0" w14:ky="0" w14:algn="tl">
-            <w14:schemeClr w14:val="dk1">
-              <w14:alpha w14:val="60000"/>
-            </w14:schemeClr>
-          </w14:shadow>
-          <w14:textOutline w14:w="0" w14:cap="flat" w14:cmpd="sng" w14:algn="ctr">
-            <w14:noFill/>
-            <w14:prstDash w14:val="solid"/>
-            <w14:round/>
-          </w14:textOutline>
-        </w:rPr>
-        <w:t>eg</w:t>
-      </w:r>
-      <w:proofErr w:type="spellEnd"/>
-      <w:r>
-        <w:rPr>
-          <w:rFonts w:hAnsiTheme="minorHAnsi" w:cstheme="minorHAnsi"/>
-          <w:color w:val="000000" w:themeColor="text1"/>
-          <w:sz w:val="28"/>
-          <w:szCs w:val="28"/>
-          <w:lang w:val="en-GB"/>
-          <w14:shadow w14:blurRad="38100" w14:dist="19050" w14:dir="2700000" w14:sx="100000" w14:sy="100000" w14:kx="0" w14:ky="0" w14:algn="tl">
-            <w14:schemeClr w14:val="dk1">
-              <w14:alpha w14:val="60000"/>
-            </w14:schemeClr>
-          </w14:shadow>
-          <w14:textOutline w14:w="0" w14:cap="flat" w14:cmpd="sng" w14:algn="ctr">
-            <w14:noFill/>
-            <w14:prstDash w14:val="solid"/>
-            <w14:round/>
-          </w14:textOutline>
-        </w:rPr>
-        <w:t xml:space="preserve"> </w:t>
-      </w:r>
-      <w:proofErr w:type="spellStart"/>
-      <w:r>
-        <w:rPr>
-          <w:rFonts w:hAnsiTheme="minorHAnsi" w:cstheme="minorHAnsi"/>
-          <w:color w:val="000000" w:themeColor="text1"/>
-          <w:sz w:val="28"/>
-          <w:szCs w:val="28"/>
-          <w:lang w:val="en-GB"/>
-          <w14:shadow w14:blurRad="38100" w14:dist="19050" w14:dir="2700000" w14:sx="100000" w14:sy="100000" w14:kx="0" w14:ky="0" w14:algn="tl">
-            <w14:schemeClr w14:val="dk1">
-              <w14:alpha w14:val="60000"/>
-            </w14:schemeClr>
-          </w14:shadow>
-          <w14:textOutline w14:w="0" w14:cap="flat" w14:cmpd="sng" w14:algn="ctr">
-            <w14:noFill/>
-            <w14:prstDash w14:val="solid"/>
-            <w14:round/>
-          </w14:textOutline>
-        </w:rPr>
-        <w:t>pielou</w:t>
-      </w:r>
-      <w:proofErr w:type="spellEnd"/>
-      <w:r>
-        <w:rPr>
-          <w:rFonts w:hAnsiTheme="minorHAnsi" w:cstheme="minorHAnsi"/>
-          <w:color w:val="000000" w:themeColor="text1"/>
-          <w:sz w:val="28"/>
-          <w:szCs w:val="28"/>
-          <w:lang w:val="en-GB"/>
-          <w14:shadow w14:blurRad="38100" w14:dist="19050" w14:dir="2700000" w14:sx="100000" w14:sy="100000" w14:kx="0" w14:ky="0" w14:algn="tl">
-            <w14:schemeClr w14:val="dk1">
-              <w14:alpha w14:val="60000"/>
-            </w14:schemeClr>
-          </w14:shadow>
-          <w14:textOutline w14:w="0" w14:cap="flat" w14:cmpd="sng" w14:algn="ctr">
-            <w14:noFill/>
-            <w14:prstDash w14:val="solid"/>
-            <w14:round/>
-          </w14:textOutline>
-        </w:rPr>
-        <w:t>)</w:t>
+        <w:t>Other potential metrics include evenness (eg pielou)</w:t>
       </w:r>
     </w:p>
     <w:p>
@@ -1260,49 +1132,7 @@
             <w14:round/>
           </w14:textOutline>
         </w:rPr>
-        <w:t xml:space="preserve">For region could use broad categorization </w:t>
-      </w:r>
-      <w:proofErr w:type="spellStart"/>
-      <w:r>
-        <w:rPr>
-          <w:rFonts w:hAnsiTheme="minorHAnsi" w:cstheme="minorHAnsi"/>
-          <w:color w:val="000000" w:themeColor="text1"/>
-          <w:sz w:val="28"/>
-          <w:szCs w:val="28"/>
-          <w:lang w:val="en-GB"/>
-          <w14:shadow w14:blurRad="38100" w14:dist="19050" w14:dir="2700000" w14:sx="100000" w14:sy="100000" w14:kx="0" w14:ky="0" w14:algn="tl">
-            <w14:schemeClr w14:val="dk1">
-              <w14:alpha w14:val="60000"/>
-            </w14:schemeClr>
-          </w14:shadow>
-          <w14:textOutline w14:w="0" w14:cap="flat" w14:cmpd="sng" w14:algn="ctr">
-            <w14:noFill/>
-            <w14:prstDash w14:val="solid"/>
-            <w14:round/>
-          </w14:textOutline>
-        </w:rPr>
-        <w:t>eg</w:t>
-      </w:r>
-      <w:proofErr w:type="spellEnd"/>
-      <w:r>
-        <w:rPr>
-          <w:rFonts w:hAnsiTheme="minorHAnsi" w:cstheme="minorHAnsi"/>
-          <w:color w:val="000000" w:themeColor="text1"/>
-          <w:sz w:val="28"/>
-          <w:szCs w:val="28"/>
-          <w:lang w:val="en-GB"/>
-          <w14:shadow w14:blurRad="38100" w14:dist="19050" w14:dir="2700000" w14:sx="100000" w14:sy="100000" w14:kx="0" w14:ky="0" w14:algn="tl">
-            <w14:schemeClr w14:val="dk1">
-              <w14:alpha w14:val="60000"/>
-            </w14:schemeClr>
-          </w14:shadow>
-          <w14:textOutline w14:w="0" w14:cap="flat" w14:cmpd="sng" w14:algn="ctr">
-            <w14:noFill/>
-            <w14:prstDash w14:val="solid"/>
-            <w14:round/>
-          </w14:textOutline>
-        </w:rPr>
-        <w:t xml:space="preserve"> continent</w:t>
+        <w:t>For region could use broad categorization eg continent</w:t>
       </w:r>
     </w:p>
     <w:p>
@@ -1510,49 +1340,7 @@
             <w14:round/>
           </w14:textOutline>
         </w:rPr>
-        <w:t>Good for measuring population changes (</w:t>
-      </w:r>
-      <w:proofErr w:type="spellStart"/>
-      <w:r>
-        <w:rPr>
-          <w:rFonts w:hAnsiTheme="minorHAnsi" w:cstheme="minorHAnsi"/>
-          <w:color w:val="000000" w:themeColor="text1"/>
-          <w:sz w:val="28"/>
-          <w:szCs w:val="28"/>
-          <w:lang w:val="en-GB"/>
-          <w14:shadow w14:blurRad="38100" w14:dist="19050" w14:dir="2700000" w14:sx="100000" w14:sy="100000" w14:kx="0" w14:ky="0" w14:algn="tl">
-            <w14:schemeClr w14:val="dk1">
-              <w14:alpha w14:val="60000"/>
-            </w14:schemeClr>
-          </w14:shadow>
-          <w14:textOutline w14:w="0" w14:cap="flat" w14:cmpd="sng" w14:algn="ctr">
-            <w14:noFill/>
-            <w14:prstDash w14:val="solid"/>
-            <w14:round/>
-          </w14:textOutline>
-        </w:rPr>
-        <w:t>eg</w:t>
-      </w:r>
-      <w:proofErr w:type="spellEnd"/>
-      <w:r>
-        <w:rPr>
-          <w:rFonts w:hAnsiTheme="minorHAnsi" w:cstheme="minorHAnsi"/>
-          <w:color w:val="000000" w:themeColor="text1"/>
-          <w:sz w:val="28"/>
-          <w:szCs w:val="28"/>
-          <w:lang w:val="en-GB"/>
-          <w14:shadow w14:blurRad="38100" w14:dist="19050" w14:dir="2700000" w14:sx="100000" w14:sy="100000" w14:kx="0" w14:ky="0" w14:algn="tl">
-            <w14:schemeClr w14:val="dk1">
-              <w14:alpha w14:val="60000"/>
-            </w14:schemeClr>
-          </w14:shadow>
-          <w14:textOutline w14:w="0" w14:cap="flat" w14:cmpd="sng" w14:algn="ctr">
-            <w14:noFill/>
-            <w14:prstDash w14:val="solid"/>
-            <w14:round/>
-          </w14:textOutline>
-        </w:rPr>
-        <w:t xml:space="preserve"> LPI)</w:t>
+        <w:t>Good for measuring population changes (eg LPI)</w:t>
       </w:r>
     </w:p>
     <w:p>
@@ -1782,72 +1570,8 @@
             <w14:round/>
           </w14:textOutline>
         </w:rPr>
-        <w:t xml:space="preserve">Anne Chao -&gt; </w:t>
-      </w:r>
-      <w:proofErr w:type="spellStart"/>
-      <w:r>
-        <w:rPr>
-          <w:rFonts w:hAnsiTheme="minorHAnsi" w:cstheme="minorHAnsi"/>
-          <w:color w:val="000000" w:themeColor="text1"/>
-          <w:sz w:val="28"/>
-          <w:szCs w:val="28"/>
-          <w:lang w:val="en-GB"/>
-          <w14:shadow w14:blurRad="38100" w14:dist="19050" w14:dir="2700000" w14:sx="100000" w14:sy="100000" w14:kx="0" w14:ky="0" w14:algn="tl">
-            <w14:schemeClr w14:val="dk1">
-              <w14:alpha w14:val="60000"/>
-            </w14:schemeClr>
-          </w14:shadow>
-          <w14:textOutline w14:w="0" w14:cap="flat" w14:cmpd="sng" w14:algn="ctr">
-            <w14:noFill/>
-            <w14:prstDash w14:val="solid"/>
-            <w14:round/>
-          </w14:textOutline>
-        </w:rPr>
-        <w:t>Rpackage</w:t>
-      </w:r>
-      <w:proofErr w:type="spellEnd"/>
-      <w:r>
-        <w:rPr>
-          <w:rFonts w:hAnsiTheme="minorHAnsi" w:cstheme="minorHAnsi"/>
-          <w:color w:val="000000" w:themeColor="text1"/>
-          <w:sz w:val="28"/>
-          <w:szCs w:val="28"/>
-          <w:lang w:val="en-GB"/>
-          <w14:shadow w14:blurRad="38100" w14:dist="19050" w14:dir="2700000" w14:sx="100000" w14:sy="100000" w14:kx="0" w14:ky="0" w14:algn="tl">
-            <w14:schemeClr w14:val="dk1">
-              <w14:alpha w14:val="60000"/>
-            </w14:schemeClr>
-          </w14:shadow>
-          <w14:textOutline w14:w="0" w14:cap="flat" w14:cmpd="sng" w14:algn="ctr">
-            <w14:noFill/>
-            <w14:prstDash w14:val="solid"/>
-            <w14:round/>
-          </w14:textOutline>
-        </w:rPr>
-        <w:t xml:space="preserve"> </w:t>
-      </w:r>
-      <w:proofErr w:type="spellStart"/>
-      <w:r>
-        <w:rPr>
-          <w:rFonts w:hAnsiTheme="minorHAnsi" w:cstheme="minorHAnsi"/>
-          <w:color w:val="000000" w:themeColor="text1"/>
-          <w:sz w:val="28"/>
-          <w:szCs w:val="28"/>
-          <w:lang w:val="en-GB"/>
-          <w14:shadow w14:blurRad="38100" w14:dist="19050" w14:dir="2700000" w14:sx="100000" w14:sy="100000" w14:kx="0" w14:ky="0" w14:algn="tl">
-            <w14:schemeClr w14:val="dk1">
-              <w14:alpha w14:val="60000"/>
-            </w14:schemeClr>
-          </w14:shadow>
-          <w14:textOutline w14:w="0" w14:cap="flat" w14:cmpd="sng" w14:algn="ctr">
-            <w14:noFill/>
-            <w14:prstDash w14:val="solid"/>
-            <w14:round/>
-          </w14:textOutline>
-        </w:rPr>
-        <w:t>iNExt</w:t>
-      </w:r>
-      <w:proofErr w:type="spellEnd"/>
+        <w:t>Anne Chao -&gt; Rpackage iNExt</w:t>
+      </w:r>
     </w:p>
     <w:p>
       <w:pPr>
@@ -2255,49 +1979,7 @@
             <w14:round/>
           </w14:textOutline>
         </w:rPr>
-        <w:t>Don’t worry about it too much now – scope of paper (</w:t>
-      </w:r>
-      <w:proofErr w:type="spellStart"/>
-      <w:r>
-        <w:rPr>
-          <w:rFonts w:hAnsiTheme="minorHAnsi" w:cstheme="minorHAnsi"/>
-          <w:color w:val="000000" w:themeColor="text1"/>
-          <w:sz w:val="28"/>
-          <w:szCs w:val="28"/>
-          <w:lang w:val="en-GB"/>
-          <w14:shadow w14:blurRad="38100" w14:dist="19050" w14:dir="2700000" w14:sx="100000" w14:sy="100000" w14:kx="0" w14:ky="0" w14:algn="tl">
-            <w14:schemeClr w14:val="dk1">
-              <w14:alpha w14:val="60000"/>
-            </w14:schemeClr>
-          </w14:shadow>
-          <w14:textOutline w14:w="0" w14:cap="flat" w14:cmpd="sng" w14:algn="ctr">
-            <w14:noFill/>
-            <w14:prstDash w14:val="solid"/>
-            <w14:round/>
-          </w14:textOutline>
-        </w:rPr>
-        <w:t>eg</w:t>
-      </w:r>
-      <w:proofErr w:type="spellEnd"/>
-      <w:r>
-        <w:rPr>
-          <w:rFonts w:hAnsiTheme="minorHAnsi" w:cstheme="minorHAnsi"/>
-          <w:color w:val="000000" w:themeColor="text1"/>
-          <w:sz w:val="28"/>
-          <w:szCs w:val="28"/>
-          <w:lang w:val="en-GB"/>
-          <w14:shadow w14:blurRad="38100" w14:dist="19050" w14:dir="2700000" w14:sx="100000" w14:sy="100000" w14:kx="0" w14:ky="0" w14:algn="tl">
-            <w14:schemeClr w14:val="dk1">
-              <w14:alpha w14:val="60000"/>
-            </w14:schemeClr>
-          </w14:shadow>
-          <w14:textOutline w14:w="0" w14:cap="flat" w14:cmpd="sng" w14:algn="ctr">
-            <w14:noFill/>
-            <w14:prstDash w14:val="solid"/>
-            <w14:round/>
-          </w14:textOutline>
-        </w:rPr>
-        <w:t xml:space="preserve"> conservation ‘vs’ human development can be set at the end – it is also dependant on results</w:t>
+        <w:t>Don’t worry about it too much now – scope of paper (eg conservation ‘vs’ human development can be set at the end – it is also dependant on results</w:t>
       </w:r>
     </w:p>
     <w:p>
@@ -2389,175 +2071,7 @@
             <w14:round/>
           </w14:textOutline>
         </w:rPr>
-        <w:t>Recent studies (</w:t>
-      </w:r>
-      <w:proofErr w:type="spellStart"/>
-      <w:r>
-        <w:rPr>
-          <w:rFonts w:hAnsiTheme="minorHAnsi" w:cstheme="minorHAnsi"/>
-          <w:color w:val="000000" w:themeColor="text1"/>
-          <w:sz w:val="28"/>
-          <w:szCs w:val="28"/>
-          <w:lang w:val="en-GB"/>
-          <w14:shadow w14:blurRad="38100" w14:dist="19050" w14:dir="2700000" w14:sx="100000" w14:sy="100000" w14:kx="0" w14:ky="0" w14:algn="tl">
-            <w14:schemeClr w14:val="dk1">
-              <w14:alpha w14:val="60000"/>
-            </w14:schemeClr>
-          </w14:shadow>
-          <w14:textOutline w14:w="0" w14:cap="flat" w14:cmpd="sng" w14:algn="ctr">
-            <w14:noFill/>
-            <w14:prstDash w14:val="solid"/>
-            <w14:round/>
-          </w14:textOutline>
-        </w:rPr>
-        <w:t>eg</w:t>
-      </w:r>
-      <w:proofErr w:type="spellEnd"/>
-      <w:r>
-        <w:rPr>
-          <w:rFonts w:hAnsiTheme="minorHAnsi" w:cstheme="minorHAnsi"/>
-          <w:color w:val="000000" w:themeColor="text1"/>
-          <w:sz w:val="28"/>
-          <w:szCs w:val="28"/>
-          <w:lang w:val="en-GB"/>
-          <w14:shadow w14:blurRad="38100" w14:dist="19050" w14:dir="2700000" w14:sx="100000" w14:sy="100000" w14:kx="0" w14:ky="0" w14:algn="tl">
-            <w14:schemeClr w14:val="dk1">
-              <w14:alpha w14:val="60000"/>
-            </w14:schemeClr>
-          </w14:shadow>
-          <w14:textOutline w14:w="0" w14:cap="flat" w14:cmpd="sng" w14:algn="ctr">
-            <w14:noFill/>
-            <w14:prstDash w14:val="solid"/>
-            <w14:round/>
-          </w14:textOutline>
-        </w:rPr>
-        <w:t xml:space="preserve"> </w:t>
-      </w:r>
-      <w:proofErr w:type="spellStart"/>
-      <w:r>
-        <w:rPr>
-          <w:rFonts w:hAnsiTheme="minorHAnsi" w:cstheme="minorHAnsi"/>
-          <w:color w:val="000000" w:themeColor="text1"/>
-          <w:sz w:val="28"/>
-          <w:szCs w:val="28"/>
-          <w:lang w:val="en-GB"/>
-          <w14:shadow w14:blurRad="38100" w14:dist="19050" w14:dir="2700000" w14:sx="100000" w14:sy="100000" w14:kx="0" w14:ky="0" w14:algn="tl">
-            <w14:schemeClr w14:val="dk1">
-              <w14:alpha w14:val="60000"/>
-            </w14:schemeClr>
-          </w14:shadow>
-          <w14:textOutline w14:w="0" w14:cap="flat" w14:cmpd="sng" w14:algn="ctr">
-            <w14:noFill/>
-            <w14:prstDash w14:val="solid"/>
-            <w14:round/>
-          </w14:textOutline>
-        </w:rPr>
-        <w:t>Blowes</w:t>
-      </w:r>
-      <w:proofErr w:type="spellEnd"/>
-      <w:r>
-        <w:rPr>
-          <w:rFonts w:hAnsiTheme="minorHAnsi" w:cstheme="minorHAnsi"/>
-          <w:color w:val="000000" w:themeColor="text1"/>
-          <w:sz w:val="28"/>
-          <w:szCs w:val="28"/>
-          <w:lang w:val="en-GB"/>
-          <w14:shadow w14:blurRad="38100" w14:dist="19050" w14:dir="2700000" w14:sx="100000" w14:sy="100000" w14:kx="0" w14:ky="0" w14:algn="tl">
-            <w14:schemeClr w14:val="dk1">
-              <w14:alpha w14:val="60000"/>
-            </w14:schemeClr>
-          </w14:shadow>
-          <w14:textOutline w14:w="0" w14:cap="flat" w14:cmpd="sng" w14:algn="ctr">
-            <w14:noFill/>
-            <w14:prstDash w14:val="solid"/>
-            <w14:round/>
-          </w14:textOutline>
-        </w:rPr>
-        <w:t xml:space="preserve"> and </w:t>
-      </w:r>
-      <w:proofErr w:type="spellStart"/>
-      <w:r>
-        <w:rPr>
-          <w:rFonts w:hAnsiTheme="minorHAnsi" w:cstheme="minorHAnsi"/>
-          <w:color w:val="000000" w:themeColor="text1"/>
-          <w:sz w:val="28"/>
-          <w:szCs w:val="28"/>
-          <w:lang w:val="en-GB"/>
-          <w14:shadow w14:blurRad="38100" w14:dist="19050" w14:dir="2700000" w14:sx="100000" w14:sy="100000" w14:kx="0" w14:ky="0" w14:algn="tl">
-            <w14:schemeClr w14:val="dk1">
-              <w14:alpha w14:val="60000"/>
-            </w14:schemeClr>
-          </w14:shadow>
-          <w14:textOutline w14:w="0" w14:cap="flat" w14:cmpd="sng" w14:algn="ctr">
-            <w14:noFill/>
-            <w14:prstDash w14:val="solid"/>
-            <w14:round/>
-          </w14:textOutline>
-        </w:rPr>
-        <w:t>Dornelas</w:t>
-      </w:r>
-      <w:proofErr w:type="spellEnd"/>
-      <w:r>
-        <w:rPr>
-          <w:rFonts w:hAnsiTheme="minorHAnsi" w:cstheme="minorHAnsi"/>
-          <w:color w:val="000000" w:themeColor="text1"/>
-          <w:sz w:val="28"/>
-          <w:szCs w:val="28"/>
-          <w:lang w:val="en-GB"/>
-          <w14:shadow w14:blurRad="38100" w14:dist="19050" w14:dir="2700000" w14:sx="100000" w14:sy="100000" w14:kx="0" w14:ky="0" w14:algn="tl">
-            <w14:schemeClr w14:val="dk1">
-              <w14:alpha w14:val="60000"/>
-            </w14:schemeClr>
-          </w14:shadow>
-          <w14:textOutline w14:w="0" w14:cap="flat" w14:cmpd="sng" w14:algn="ctr">
-            <w14:noFill/>
-            <w14:prstDash w14:val="solid"/>
-            <w14:round/>
-          </w14:textOutline>
-        </w:rPr>
-        <w:t>) found composition is changing on individual sites (high turnover), but does this lead to homogenization across sites? Human traffic/accessibility reshuffle communities, so do the winners tend to be the same? Or are other drivers (</w:t>
-      </w:r>
-      <w:proofErr w:type="spellStart"/>
-      <w:r>
-        <w:rPr>
-          <w:rFonts w:hAnsiTheme="minorHAnsi" w:cstheme="minorHAnsi"/>
-          <w:color w:val="000000" w:themeColor="text1"/>
-          <w:sz w:val="28"/>
-          <w:szCs w:val="28"/>
-          <w:lang w:val="en-GB"/>
-          <w14:shadow w14:blurRad="38100" w14:dist="19050" w14:dir="2700000" w14:sx="100000" w14:sy="100000" w14:kx="0" w14:ky="0" w14:algn="tl">
-            <w14:schemeClr w14:val="dk1">
-              <w14:alpha w14:val="60000"/>
-            </w14:schemeClr>
-          </w14:shadow>
-          <w14:textOutline w14:w="0" w14:cap="flat" w14:cmpd="sng" w14:algn="ctr">
-            <w14:noFill/>
-            <w14:prstDash w14:val="solid"/>
-            <w14:round/>
-          </w14:textOutline>
-        </w:rPr>
-        <w:t>eg</w:t>
-      </w:r>
-      <w:proofErr w:type="spellEnd"/>
-      <w:r>
-        <w:rPr>
-          <w:rFonts w:hAnsiTheme="minorHAnsi" w:cstheme="minorHAnsi"/>
-          <w:color w:val="000000" w:themeColor="text1"/>
-          <w:sz w:val="28"/>
-          <w:szCs w:val="28"/>
-          <w:lang w:val="en-GB"/>
-          <w14:shadow w14:blurRad="38100" w14:dist="19050" w14:dir="2700000" w14:sx="100000" w14:sy="100000" w14:kx="0" w14:ky="0" w14:algn="tl">
-            <w14:schemeClr w14:val="dk1">
-              <w14:alpha w14:val="60000"/>
-            </w14:schemeClr>
-          </w14:shadow>
-          <w14:textOutline w14:w="0" w14:cap="flat" w14:cmpd="sng" w14:algn="ctr">
-            <w14:noFill/>
-            <w14:prstDash w14:val="solid"/>
-            <w14:round/>
-          </w14:textOutline>
-        </w:rPr>
-        <w:t xml:space="preserve"> trophic food chains, climate change etc) more important drivers than accessibility?</w:t>
+        <w:t>Recent studies (eg Blowes and Dornelas) found composition is changing on individual sites (high turnover), but does this lead to homogenization across sites? Human traffic/accessibility reshuffle communities, so do the winners tend to be the same? Or are other drivers (eg trophic food chains, climate change etc) more important drivers than accessibility?</w:t>
       </w:r>
       <w:r>
         <w:rPr>
@@ -2831,49 +2345,7 @@
             <w14:round/>
           </w14:textOutline>
         </w:rPr>
-        <w:t xml:space="preserve">Download </w:t>
-      </w:r>
-      <w:proofErr w:type="spellStart"/>
-      <w:r>
-        <w:rPr>
-          <w:rFonts w:hAnsiTheme="minorHAnsi" w:cstheme="minorHAnsi"/>
-          <w:color w:val="000000" w:themeColor="text1"/>
-          <w:sz w:val="28"/>
-          <w:szCs w:val="28"/>
-          <w:lang w:val="en-GB"/>
-          <w14:shadow w14:blurRad="38100" w14:dist="19050" w14:dir="2700000" w14:sx="100000" w14:sy="100000" w14:kx="0" w14:ky="0" w14:algn="tl">
-            <w14:schemeClr w14:val="dk1">
-              <w14:alpha w14:val="60000"/>
-            </w14:schemeClr>
-          </w14:shadow>
-          <w14:textOutline w14:w="0" w14:cap="flat" w14:cmpd="sng" w14:algn="ctr">
-            <w14:noFill/>
-            <w14:prstDash w14:val="solid"/>
-            <w14:round/>
-          </w14:textOutline>
-        </w:rPr>
-        <w:t>BioTime</w:t>
-      </w:r>
-      <w:proofErr w:type="spellEnd"/>
-      <w:r>
-        <w:rPr>
-          <w:rFonts w:hAnsiTheme="minorHAnsi" w:cstheme="minorHAnsi"/>
-          <w:color w:val="000000" w:themeColor="text1"/>
-          <w:sz w:val="28"/>
-          <w:szCs w:val="28"/>
-          <w:lang w:val="en-GB"/>
-          <w14:shadow w14:blurRad="38100" w14:dist="19050" w14:dir="2700000" w14:sx="100000" w14:sy="100000" w14:kx="0" w14:ky="0" w14:algn="tl">
-            <w14:schemeClr w14:val="dk1">
-              <w14:alpha w14:val="60000"/>
-            </w14:schemeClr>
-          </w14:shadow>
-          <w14:textOutline w14:w="0" w14:cap="flat" w14:cmpd="sng" w14:algn="ctr">
-            <w14:noFill/>
-            <w14:prstDash w14:val="solid"/>
-            <w14:round/>
-          </w14:textOutline>
-        </w:rPr>
-        <w:t xml:space="preserve"> data (terrestrial)</w:t>
+        <w:t>Download BioTime data (terrestrial)</w:t>
       </w:r>
     </w:p>
     <w:p>
@@ -3195,91 +2667,7 @@
             <w14:round/>
           </w14:textOutline>
         </w:rPr>
-        <w:t xml:space="preserve">Read </w:t>
-      </w:r>
-      <w:proofErr w:type="spellStart"/>
-      <w:r>
-        <w:rPr>
-          <w:rFonts w:hAnsiTheme="minorHAnsi" w:cstheme="minorHAnsi"/>
-          <w:color w:val="000000" w:themeColor="text1"/>
-          <w:sz w:val="28"/>
-          <w:szCs w:val="28"/>
-          <w:lang w:val="en-GB"/>
-          <w14:shadow w14:blurRad="38100" w14:dist="19050" w14:dir="2700000" w14:sx="100000" w14:sy="100000" w14:kx="0" w14:ky="0" w14:algn="tl">
-            <w14:schemeClr w14:val="dk1">
-              <w14:alpha w14:val="60000"/>
-            </w14:schemeClr>
-          </w14:shadow>
-          <w14:textOutline w14:w="0" w14:cap="flat" w14:cmpd="sng" w14:algn="ctr">
-            <w14:noFill/>
-            <w14:prstDash w14:val="solid"/>
-            <w14:round/>
-          </w14:textOutline>
-        </w:rPr>
-        <w:t>Blowes</w:t>
-      </w:r>
-      <w:proofErr w:type="spellEnd"/>
-      <w:r>
-        <w:rPr>
-          <w:rFonts w:hAnsiTheme="minorHAnsi" w:cstheme="minorHAnsi"/>
-          <w:color w:val="000000" w:themeColor="text1"/>
-          <w:sz w:val="28"/>
-          <w:szCs w:val="28"/>
-          <w:lang w:val="en-GB"/>
-          <w14:shadow w14:blurRad="38100" w14:dist="19050" w14:dir="2700000" w14:sx="100000" w14:sy="100000" w14:kx="0" w14:ky="0" w14:algn="tl">
-            <w14:schemeClr w14:val="dk1">
-              <w14:alpha w14:val="60000"/>
-            </w14:schemeClr>
-          </w14:shadow>
-          <w14:textOutline w14:w="0" w14:cap="flat" w14:cmpd="sng" w14:algn="ctr">
-            <w14:noFill/>
-            <w14:prstDash w14:val="solid"/>
-            <w14:round/>
-          </w14:textOutline>
-        </w:rPr>
-        <w:t xml:space="preserve"> and </w:t>
-      </w:r>
-      <w:proofErr w:type="spellStart"/>
-      <w:r>
-        <w:rPr>
-          <w:rFonts w:hAnsiTheme="minorHAnsi" w:cstheme="minorHAnsi"/>
-          <w:color w:val="000000" w:themeColor="text1"/>
-          <w:sz w:val="28"/>
-          <w:szCs w:val="28"/>
-          <w:lang w:val="en-GB"/>
-          <w14:shadow w14:blurRad="38100" w14:dist="19050" w14:dir="2700000" w14:sx="100000" w14:sy="100000" w14:kx="0" w14:ky="0" w14:algn="tl">
-            <w14:schemeClr w14:val="dk1">
-              <w14:alpha w14:val="60000"/>
-            </w14:schemeClr>
-          </w14:shadow>
-          <w14:textOutline w14:w="0" w14:cap="flat" w14:cmpd="sng" w14:algn="ctr">
-            <w14:noFill/>
-            <w14:prstDash w14:val="solid"/>
-            <w14:round/>
-          </w14:textOutline>
-        </w:rPr>
-        <w:t>Dornelas</w:t>
-      </w:r>
-      <w:proofErr w:type="spellEnd"/>
-      <w:r>
-        <w:rPr>
-          <w:rFonts w:hAnsiTheme="minorHAnsi" w:cstheme="minorHAnsi"/>
-          <w:color w:val="000000" w:themeColor="text1"/>
-          <w:sz w:val="28"/>
-          <w:szCs w:val="28"/>
-          <w:lang w:val="en-GB"/>
-          <w14:shadow w14:blurRad="38100" w14:dist="19050" w14:dir="2700000" w14:sx="100000" w14:sy="100000" w14:kx="0" w14:ky="0" w14:algn="tl">
-            <w14:schemeClr w14:val="dk1">
-              <w14:alpha w14:val="60000"/>
-            </w14:schemeClr>
-          </w14:shadow>
-          <w14:textOutline w14:w="0" w14:cap="flat" w14:cmpd="sng" w14:algn="ctr">
-            <w14:noFill/>
-            <w14:prstDash w14:val="solid"/>
-            <w14:round/>
-          </w14:textOutline>
-        </w:rPr>
-        <w:t xml:space="preserve"> AND their critiques</w:t>
+        <w:t>Read Blowes and Dornelas AND their critiques</w:t>
       </w:r>
     </w:p>
     <w:p>
@@ -3329,6 +2717,30 @@
       </w:r>
     </w:p>
     <w:p>
+      <w:pPr>
+        <w:pStyle w:val="ListParagraph"/>
+        <w:numPr>
+          <w:ilvl w:val="1"/>
+          <w:numId w:val="1"/>
+        </w:numPr>
+        <w:rPr>
+          <w:rFonts w:hAnsiTheme="minorHAnsi" w:cstheme="minorHAnsi"/>
+          <w:color w:val="000000" w:themeColor="text1"/>
+          <w:sz w:val="28"/>
+          <w:szCs w:val="28"/>
+          <w:lang w:val="en-GB"/>
+          <w14:shadow w14:blurRad="38100" w14:dist="19050" w14:dir="2700000" w14:sx="100000" w14:sy="100000" w14:kx="0" w14:ky="0" w14:algn="tl">
+            <w14:schemeClr w14:val="dk1">
+              <w14:alpha w14:val="60000"/>
+            </w14:schemeClr>
+          </w14:shadow>
+          <w14:textOutline w14:w="0" w14:cap="flat" w14:cmpd="sng" w14:algn="ctr">
+            <w14:noFill/>
+            <w14:prstDash w14:val="solid"/>
+            <w14:round/>
+          </w14:textOutline>
+        </w:rPr>
+      </w:pPr>
       <w:r>
         <w:rPr>
           <w:rFonts w:hAnsiTheme="minorHAnsi" w:cstheme="minorHAnsi"/>
@@ -3349,6 +2761,54 @@
         </w:rPr>
         <w:t>Read Gergana’s dissertation</w:t>
       </w:r>
+    </w:p>
+    <w:p>
+      <w:pPr>
+        <w:pStyle w:val="ListParagraph"/>
+        <w:numPr>
+          <w:ilvl w:val="1"/>
+          <w:numId w:val="1"/>
+        </w:numPr>
+        <w:rPr>
+          <w:rFonts w:hAnsiTheme="minorHAnsi" w:cstheme="minorHAnsi"/>
+          <w:color w:val="000000" w:themeColor="text1"/>
+          <w:sz w:val="28"/>
+          <w:szCs w:val="28"/>
+          <w:lang w:val="en-GB"/>
+          <w14:shadow w14:blurRad="38100" w14:dist="19050" w14:dir="2700000" w14:sx="100000" w14:sy="100000" w14:kx="0" w14:ky="0" w14:algn="tl">
+            <w14:schemeClr w14:val="dk1">
+              <w14:alpha w14:val="60000"/>
+            </w14:schemeClr>
+          </w14:shadow>
+          <w14:textOutline w14:w="0" w14:cap="flat" w14:cmpd="sng" w14:algn="ctr">
+            <w14:noFill/>
+            <w14:prstDash w14:val="solid"/>
+            <w14:round/>
+          </w14:textOutline>
+        </w:rPr>
+      </w:pPr>
+      <w:r>
+        <w:rPr>
+          <w:rFonts w:hAnsiTheme="minorHAnsi" w:cstheme="minorHAnsi"/>
+          <w:color w:val="000000" w:themeColor="text1"/>
+          <w:sz w:val="28"/>
+          <w:szCs w:val="28"/>
+          <w:lang w:val="en-GB"/>
+          <w14:shadow w14:blurRad="38100" w14:dist="19050" w14:dir="2700000" w14:sx="100000" w14:sy="100000" w14:kx="0" w14:ky="0" w14:algn="tl">
+            <w14:schemeClr w14:val="dk1">
+              <w14:alpha w14:val="60000"/>
+            </w14:schemeClr>
+          </w14:shadow>
+          <w14:textOutline w14:w="0" w14:cap="flat" w14:cmpd="sng" w14:algn="ctr">
+            <w14:noFill/>
+            <w14:prstDash w14:val="solid"/>
+            <w14:round/>
+          </w14:textOutline>
+        </w:rPr>
+        <w:t>Write full outline plan</w:t>
+      </w:r>
+      <w:bookmarkStart w:id="0" w:name="_GoBack"/>
+      <w:bookmarkEnd w:id="0"/>
       <w:r>
         <w:rPr>
           <w:rFonts w:hAnsiTheme="minorHAnsi" w:cstheme="minorHAnsi"/>

</xml_diff>